<commit_message>
Añadidos a la memoria portada y estructurados resumen, indice e indices figura
</commit_message>
<xml_diff>
--- a/Memoria/Memoria TFG.docx
+++ b/Memoria/Memoria TFG.docx
@@ -52,44 +52,19 @@
           <w:szCs w:val="22"/>
         </w:rPr>
       </w:pPr>
-      <w:proofErr w:type="spellStart"/>
-      <w:r>
-        <w:rPr>
-          <w:sz w:val="22"/>
-          <w:szCs w:val="22"/>
-        </w:rPr>
-        <w:t>NearU</w:t>
-      </w:r>
-      <w:proofErr w:type="spellEnd"/>
-      <w:r>
-        <w:rPr>
-          <w:sz w:val="22"/>
-          <w:szCs w:val="22"/>
-        </w:rPr>
-        <w:t xml:space="preserve"> nace como respuesta a esta necesidad. </w:t>
-      </w:r>
-      <w:r>
-        <w:rPr>
-          <w:sz w:val="22"/>
-          <w:szCs w:val="22"/>
-        </w:rPr>
-        <w:t xml:space="preserve">Se trata de una aplicación web basada en un mapa interactivo, en el que los usuarios pueden visualizar eventos en su zona geográfica, filtrados en base a sus gustos y acceder a información de interés. Además, la plataforma permite a los usuarios mostrar interés sobre un cierto evento, compartir su asistencia, realizar comentarios sobre el evento, marcar favoritos o incluso contribuir con imágenes relacionadas con el evento que sirvan como ayuda gráfica para aquellos usuarios interesados. Gracias a esto, </w:t>
-      </w:r>
-      <w:proofErr w:type="spellStart"/>
-      <w:r>
-        <w:rPr>
-          <w:sz w:val="22"/>
-          <w:szCs w:val="22"/>
-        </w:rPr>
-        <w:t>NearU</w:t>
-      </w:r>
-      <w:proofErr w:type="spellEnd"/>
-      <w:r>
-        <w:rPr>
-          <w:sz w:val="22"/>
-          <w:szCs w:val="22"/>
-        </w:rPr>
-        <w:t xml:space="preserve"> se establece como un sistema en el que se combinan la visualización geográfica, interacción social y participación colectiva de los usuarios.</w:t>
+      <w:r>
+        <w:rPr>
+          <w:sz w:val="22"/>
+          <w:szCs w:val="22"/>
+        </w:rPr>
+        <w:t xml:space="preserve">NearU nace como respuesta a esta necesidad. </w:t>
+      </w:r>
+      <w:r>
+        <w:rPr>
+          <w:sz w:val="22"/>
+          <w:szCs w:val="22"/>
+        </w:rPr>
+        <w:t>Se trata de una aplicación web basada en un mapa interactivo, en el que los usuarios pueden visualizar eventos en su zona geográfica, filtrados en base a sus gustos y acceder a información de interés. Además, la plataforma permite a los usuarios mostrar interés sobre un cierto evento, compartir su asistencia, realizar comentarios sobre el evento, marcar favoritos o incluso contribuir con imágenes relacionadas con el evento que sirvan como ayuda gráfica para aquellos usuarios interesados. Gracias a esto, NearU se establece como un sistema en el que se combinan la visualización geográfica, interacción social y participación colectiva de los usuarios.</w:t>
       </w:r>
     </w:p>
     <w:p>
@@ -112,23 +87,7 @@
           <w:sz w:val="22"/>
           <w:szCs w:val="22"/>
         </w:rPr>
-        <w:t xml:space="preserve">punto de vista tecnológico, este proyecto constituye un ejemplo práctico de desarrollo de </w:t>
-      </w:r>
-      <w:proofErr w:type="spellStart"/>
-      <w:r>
-        <w:rPr>
-          <w:sz w:val="22"/>
-          <w:szCs w:val="22"/>
-        </w:rPr>
-        <w:t>frontend</w:t>
-      </w:r>
-      <w:proofErr w:type="spellEnd"/>
-      <w:r>
-        <w:rPr>
-          <w:sz w:val="22"/>
-          <w:szCs w:val="22"/>
-        </w:rPr>
-        <w:t xml:space="preserve"> con un enfoque hacia la experiencia de usuario. Para conseguir esto, se hace uso de tecnologías modernas que facilitan la creación de un diseño modular, escalable y con una interacción fluida. </w:t>
+        <w:t xml:space="preserve">punto de vista tecnológico, este proyecto constituye un ejemplo práctico de desarrollo de frontend con un enfoque hacia la experiencia de usuario. Para conseguir esto, se hace uso de tecnologías modernas que facilitan la creación de un diseño modular, escalable y con una interacción fluida. </w:t>
       </w:r>
       <w:r>
         <w:rPr>
@@ -165,46 +124,279 @@
           <w:sz w:val="22"/>
           <w:szCs w:val="22"/>
         </w:rPr>
-        <w:t xml:space="preserve">Fin de Grado se basa en el desarrollo de una solución tecnológica capaz de ofrecer una experiencia completa para descubrir y gestionar eventos cercanos. </w:t>
-      </w:r>
-      <w:proofErr w:type="spellStart"/>
-      <w:r>
-        <w:rPr>
-          <w:sz w:val="22"/>
-          <w:szCs w:val="22"/>
-        </w:rPr>
-        <w:t>NearU</w:t>
-      </w:r>
-      <w:proofErr w:type="spellEnd"/>
-      <w:r>
-        <w:rPr>
-          <w:sz w:val="22"/>
-          <w:szCs w:val="22"/>
-        </w:rPr>
-        <w:t xml:space="preserve"> pretende ser intuitiva, atractiva visualmente y adaptada</w:t>
-      </w:r>
-      <w:r>
-        <w:rPr>
-          <w:sz w:val="22"/>
-          <w:szCs w:val="22"/>
-        </w:rPr>
-        <w:t xml:space="preserve"> a todo tipo de usuarios. El proyecto incluye un proceso de desarrollo estructurado mediante backlog, planificación por </w:t>
-      </w:r>
-      <w:proofErr w:type="spellStart"/>
-      <w:r>
-        <w:rPr>
-          <w:sz w:val="22"/>
-          <w:szCs w:val="22"/>
-        </w:rPr>
-        <w:t>sprints</w:t>
-      </w:r>
-      <w:proofErr w:type="spellEnd"/>
-      <w:r>
-        <w:rPr>
-          <w:sz w:val="22"/>
-          <w:szCs w:val="22"/>
-        </w:rPr>
-        <w:t xml:space="preserve"> y reuniones de seguimiento.</w:t>
+        <w:t>Fin de Grado se basa en el desarrollo de una solución tecnológica capaz de ofrecer una experiencia completa para descubrir y gestionar eventos cercanos. NearU pretende ser intuitiva, atractiva visualmente y adaptada</w:t>
+      </w:r>
+      <w:r>
+        <w:rPr>
+          <w:sz w:val="22"/>
+          <w:szCs w:val="22"/>
+        </w:rPr>
+        <w:t xml:space="preserve"> a todo tipo de usuarios. El proyecto incluye un proceso de desarrollo estructurado mediante backlog, planificación por sprints y reuniones de seguimiento.</w:t>
+      </w:r>
+    </w:p>
+    <w:p>
+      <w:pPr>
+        <w:jc w:val="both"/>
+        <w:rPr>
+          <w:sz w:val="22"/>
+          <w:szCs w:val="22"/>
+        </w:rPr>
+      </w:pPr>
+    </w:p>
+    <w:p>
+      <w:pPr>
+        <w:jc w:val="both"/>
+        <w:rPr>
+          <w:b/>
+          <w:bCs/>
+          <w:sz w:val="36"/>
+          <w:szCs w:val="36"/>
+        </w:rPr>
+      </w:pPr>
+      <w:r>
+        <w:rPr>
+          <w:b/>
+          <w:bCs/>
+          <w:sz w:val="36"/>
+          <w:szCs w:val="36"/>
+        </w:rPr>
+        <w:t>Objetivos</w:t>
+      </w:r>
+    </w:p>
+    <w:p>
+      <w:pPr>
+        <w:jc w:val="both"/>
+        <w:rPr>
+          <w:sz w:val="22"/>
+          <w:szCs w:val="22"/>
+        </w:rPr>
+      </w:pPr>
+      <w:r>
+        <w:rPr>
+          <w:sz w:val="22"/>
+          <w:szCs w:val="22"/>
+        </w:rPr>
+        <w:t>El objetivo principal de este Trabajo Fin de Grado es el desarrollo de NearU, una aplicación web interactiva que da la posibilidad</w:t>
+      </w:r>
+      <w:r>
+        <w:rPr>
+          <w:sz w:val="22"/>
+          <w:szCs w:val="22"/>
+        </w:rPr>
+        <w:t xml:space="preserve"> de visualizar, crear y gestionar eventos geolocalizados</w:t>
+      </w:r>
+      <w:r>
+        <w:rPr>
+          <w:sz w:val="22"/>
+          <w:szCs w:val="22"/>
+        </w:rPr>
+        <w:t>, mediante la integración de funciones sociales y una interfaz intuitiva que mejore para mejorar la experiencia del usuario a la hora de descubrir actividades para hacer cerca suyo.</w:t>
+      </w:r>
+    </w:p>
+    <w:p>
+      <w:pPr>
+        <w:jc w:val="both"/>
+        <w:rPr>
+          <w:sz w:val="22"/>
+          <w:szCs w:val="22"/>
+        </w:rPr>
+      </w:pPr>
+      <w:r>
+        <w:rPr>
+          <w:sz w:val="22"/>
+          <w:szCs w:val="22"/>
+        </w:rPr>
+        <w:t>Para llegar hasta este objetivo principal</w:t>
+      </w:r>
+      <w:r>
+        <w:rPr>
+          <w:sz w:val="22"/>
+          <w:szCs w:val="22"/>
+        </w:rPr>
+        <w:t>, se definen los siguientes objetivos específicos:</w:t>
+      </w:r>
+    </w:p>
+    <w:p>
+      <w:pPr>
+        <w:pStyle w:val="Prrafodelista"/>
+        <w:numPr>
+          <w:ilvl w:val="0"/>
+          <w:numId w:val="1"/>
+        </w:numPr>
+        <w:jc w:val="both"/>
+        <w:rPr>
+          <w:sz w:val="22"/>
+          <w:szCs w:val="22"/>
+        </w:rPr>
+      </w:pPr>
+      <w:r>
+        <w:rPr>
+          <w:sz w:val="22"/>
+          <w:szCs w:val="22"/>
+        </w:rPr>
+        <w:lastRenderedPageBreak/>
+        <w:t>Crear una interfaz centrada en la experiencia de usuario facilitando la navegación por la aplicación, la exploración de eventos y la interacción social entre usuarios dentro de la plataforma.</w:t>
+      </w:r>
+    </w:p>
+    <w:p>
+      <w:pPr>
+        <w:pStyle w:val="Prrafodelista"/>
+        <w:numPr>
+          <w:ilvl w:val="0"/>
+          <w:numId w:val="1"/>
+        </w:numPr>
+        <w:jc w:val="both"/>
+        <w:rPr>
+          <w:sz w:val="22"/>
+          <w:szCs w:val="22"/>
+        </w:rPr>
+      </w:pPr>
+      <w:r>
+        <w:rPr>
+          <w:sz w:val="22"/>
+          <w:szCs w:val="22"/>
+        </w:rPr>
+        <w:t>Desarrollar funcionalidades de registro, inicio y cierre de sesión, permitiendo que los usuarios puedan acceder a características personalizadas y protegidas.</w:t>
+      </w:r>
+    </w:p>
+    <w:p>
+      <w:pPr>
+        <w:pStyle w:val="Prrafodelista"/>
+        <w:numPr>
+          <w:ilvl w:val="0"/>
+          <w:numId w:val="1"/>
+        </w:numPr>
+        <w:jc w:val="both"/>
+        <w:rPr>
+          <w:sz w:val="22"/>
+          <w:szCs w:val="22"/>
+        </w:rPr>
+      </w:pPr>
+      <w:r>
+        <w:rPr>
+          <w:sz w:val="22"/>
+          <w:szCs w:val="22"/>
+        </w:rPr>
+        <w:t>Permitir que los usuarios registrados puedan crear eventos mediante una interacción con el mapa, así como también editarlos y/o eliminarlos siempre y cuando sean los propietarios de esto</w:t>
+      </w:r>
+      <w:r>
+        <w:rPr>
+          <w:sz w:val="22"/>
+          <w:szCs w:val="22"/>
+        </w:rPr>
+        <w:t>s.</w:t>
+      </w:r>
+    </w:p>
+    <w:p>
+      <w:pPr>
+        <w:pStyle w:val="Prrafodelista"/>
+        <w:numPr>
+          <w:ilvl w:val="0"/>
+          <w:numId w:val="1"/>
+        </w:numPr>
+        <w:jc w:val="both"/>
+        <w:rPr>
+          <w:sz w:val="22"/>
+          <w:szCs w:val="22"/>
+        </w:rPr>
+      </w:pPr>
+      <w:r>
+        <w:rPr>
+          <w:sz w:val="22"/>
+          <w:szCs w:val="22"/>
+        </w:rPr>
+        <w:t>Integrar características como favoritos, indicar asistencia, mostrar interés, comentar o subir fotos relativas al evento, pretendiendo así fomentar la interacción entre usuarios.</w:t>
+      </w:r>
+    </w:p>
+    <w:p>
+      <w:pPr>
+        <w:pStyle w:val="Prrafodelista"/>
+        <w:numPr>
+          <w:ilvl w:val="0"/>
+          <w:numId w:val="1"/>
+        </w:numPr>
+        <w:jc w:val="both"/>
+        <w:rPr>
+          <w:sz w:val="22"/>
+          <w:szCs w:val="22"/>
+        </w:rPr>
+      </w:pPr>
+      <w:r>
+        <w:rPr>
+          <w:sz w:val="22"/>
+          <w:szCs w:val="22"/>
+        </w:rPr>
+        <w:t>Facilitar la localización geográfica de cierto tipo de eventos a partir de un filtrado por tipo de evento, favoritos, eventos creados por el propio usuario y un buscador que permita localizar eventos a partir de su nombre.</w:t>
+      </w:r>
+    </w:p>
+    <w:p>
+      <w:pPr>
+        <w:pStyle w:val="Prrafodelista"/>
+        <w:numPr>
+          <w:ilvl w:val="0"/>
+          <w:numId w:val="1"/>
+        </w:numPr>
+        <w:jc w:val="both"/>
+        <w:rPr>
+          <w:sz w:val="22"/>
+          <w:szCs w:val="22"/>
+        </w:rPr>
+      </w:pPr>
+      <w:r>
+        <w:rPr>
+          <w:sz w:val="22"/>
+          <w:szCs w:val="22"/>
+        </w:rPr>
+        <w:t xml:space="preserve">Uso de un proveedor cartográfico </w:t>
+      </w:r>
+      <w:r>
+        <w:rPr>
+          <w:sz w:val="22"/>
+          <w:szCs w:val="22"/>
+        </w:rPr>
+        <w:t xml:space="preserve">mediante el que se puedan ver todos los eventos, creados por el usuario y por el resto de </w:t>
+      </w:r>
+      <w:r>
+        <w:rPr>
+          <w:sz w:val="22"/>
+          <w:szCs w:val="22"/>
+        </w:rPr>
+        <w:t>los usuarios</w:t>
+      </w:r>
+      <w:r>
+        <w:rPr>
+          <w:sz w:val="22"/>
+          <w:szCs w:val="22"/>
+        </w:rPr>
+        <w:t xml:space="preserve"> de la aplicación, según su localización real y mostrar información sobre estos mediante popups</w:t>
+      </w:r>
+    </w:p>
+    <w:p>
+      <w:pPr>
+        <w:pStyle w:val="Prrafodelista"/>
+        <w:numPr>
+          <w:ilvl w:val="0"/>
+          <w:numId w:val="1"/>
+        </w:numPr>
+        <w:jc w:val="both"/>
+        <w:rPr>
+          <w:sz w:val="22"/>
+          <w:szCs w:val="22"/>
+        </w:rPr>
+      </w:pPr>
+      <w:r>
+        <w:rPr>
+          <w:sz w:val="22"/>
+          <w:szCs w:val="22"/>
+        </w:rPr>
+        <w:t xml:space="preserve">Organizar el trabajo </w:t>
+      </w:r>
+      <w:r>
+        <w:rPr>
+          <w:sz w:val="22"/>
+          <w:szCs w:val="22"/>
+        </w:rPr>
+        <w:t>mediante backlog, historias de usuario, planificación por sprints y reuniones de seguimiento para controlar el avance del proyecto.</w:t>
       </w:r>
     </w:p>
     <w:sectPr>
@@ -215,6 +407,126 @@
     </w:sectPr>
   </w:body>
 </w:document>
+</file>
+
+<file path=word/numbering.xml><?xml version="1.0" encoding="utf-8"?>
+<w:numbering xmlns:wpc="http://schemas.microsoft.com/office/word/2010/wordprocessingCanvas" xmlns:cx="http://schemas.microsoft.com/office/drawing/2014/chartex" xmlns:cx1="http://schemas.microsoft.com/office/drawing/2015/9/8/chartex" xmlns:cx2="http://schemas.microsoft.com/office/drawing/2015/10/21/chartex" xmlns:cx3="http://schemas.microsoft.com/office/drawing/2016/5/9/chartex" xmlns:cx4="http://schemas.microsoft.com/office/drawing/2016/5/10/chartex" xmlns:cx5="http://schemas.microsoft.com/office/drawing/2016/5/11/chartex" xmlns:cx6="http://schemas.microsoft.com/office/drawing/2016/5/12/chartex" xmlns:cx7="http://schemas.microsoft.com/office/drawing/2016/5/13/chartex" xmlns:cx8="http://schemas.microsoft.com/office/drawing/2016/5/14/chartex" xmlns:mc="http://schemas.openxmlformats.org/markup-compatibility/2006" xmlns:aink="http://schemas.microsoft.com/office/drawing/2016/ink" xmlns:am3d="http://schemas.microsoft.com/office/drawing/2017/model3d" xmlns:o="urn:schemas-microsoft-com:office:office" xmlns:oel="http://schemas.microsoft.com/office/2019/extlst" xmlns:r="http://schemas.openxmlformats.org/officeDocument/2006/relationships" xmlns:m="http://schemas.openxmlformats.org/officeDocument/2006/math" xmlns:v="urn:schemas-microsoft-com:vml" xmlns:wp14="http://schemas.microsoft.com/office/word/2010/wordprocessingDrawing" xmlns:wp="http://schemas.openxmlformats.org/drawingml/2006/wordprocessingDrawing" xmlns:w10="urn:schemas-microsoft-com:office:word" xmlns:w="http://schemas.openxmlformats.org/wordprocessingml/2006/main" xmlns:w14="http://schemas.microsoft.com/office/word/2010/wordml" xmlns:w15="http://schemas.microsoft.com/office/word/2012/wordml" xmlns:w16cex="http://schemas.microsoft.com/office/word/2018/wordml/cex" xmlns:w16cid="http://schemas.microsoft.com/office/word/2016/wordml/cid" xmlns:w16="http://schemas.microsoft.com/office/word/2018/wordml" xmlns:w16du="http://schemas.microsoft.com/office/word/2023/wordml/word16du" xmlns:w16sdtdh="http://schemas.microsoft.com/office/word/2020/wordml/sdtdatahash" xmlns:w16sdtfl="http://schemas.microsoft.com/office/word/2024/wordml/sdtformatlock" xmlns:w16se="http://schemas.microsoft.com/office/word/2015/wordml/symex" xmlns:wpg="http://schemas.microsoft.com/office/word/2010/wordprocessingGroup" xmlns:wpi="http://schemas.microsoft.com/office/word/2010/wordprocessingInk" xmlns:wne="http://schemas.microsoft.com/office/word/2006/wordml" xmlns:wps="http://schemas.microsoft.com/office/word/2010/wordprocessingShape" mc:Ignorable="w14 w15 w16se w16cid w16 w16cex w16sdtdh w16sdtfl w16du wp14">
+  <w:abstractNum w:abstractNumId="0" w15:restartNumberingAfterBreak="0">
+    <w:nsid w:val="51B712A9"/>
+    <w:multiLevelType w:val="hybridMultilevel"/>
+    <w:tmpl w:val="9CB697B4"/>
+    <w:lvl w:ilvl="0" w:tplc="E4AAF272">
+      <w:numFmt w:val="bullet"/>
+      <w:lvlText w:val=""/>
+      <w:lvlJc w:val="left"/>
+      <w:pPr>
+        <w:ind w:left="720" w:hanging="360"/>
+      </w:pPr>
+      <w:rPr>
+        <w:rFonts w:ascii="Symbol" w:eastAsiaTheme="minorHAnsi" w:hAnsi="Symbol" w:cstheme="minorBidi" w:hint="default"/>
+      </w:rPr>
+    </w:lvl>
+    <w:lvl w:ilvl="1" w:tplc="0C0A0003" w:tentative="1">
+      <w:start w:val="1"/>
+      <w:numFmt w:val="bullet"/>
+      <w:lvlText w:val="o"/>
+      <w:lvlJc w:val="left"/>
+      <w:pPr>
+        <w:ind w:left="1440" w:hanging="360"/>
+      </w:pPr>
+      <w:rPr>
+        <w:rFonts w:ascii="Courier New" w:hAnsi="Courier New" w:cs="Courier New" w:hint="default"/>
+      </w:rPr>
+    </w:lvl>
+    <w:lvl w:ilvl="2" w:tplc="0C0A0005" w:tentative="1">
+      <w:start w:val="1"/>
+      <w:numFmt w:val="bullet"/>
+      <w:lvlText w:val=""/>
+      <w:lvlJc w:val="left"/>
+      <w:pPr>
+        <w:ind w:left="2160" w:hanging="360"/>
+      </w:pPr>
+      <w:rPr>
+        <w:rFonts w:ascii="Wingdings" w:hAnsi="Wingdings" w:hint="default"/>
+      </w:rPr>
+    </w:lvl>
+    <w:lvl w:ilvl="3" w:tplc="0C0A0001" w:tentative="1">
+      <w:start w:val="1"/>
+      <w:numFmt w:val="bullet"/>
+      <w:lvlText w:val=""/>
+      <w:lvlJc w:val="left"/>
+      <w:pPr>
+        <w:ind w:left="2880" w:hanging="360"/>
+      </w:pPr>
+      <w:rPr>
+        <w:rFonts w:ascii="Symbol" w:hAnsi="Symbol" w:hint="default"/>
+      </w:rPr>
+    </w:lvl>
+    <w:lvl w:ilvl="4" w:tplc="0C0A0003" w:tentative="1">
+      <w:start w:val="1"/>
+      <w:numFmt w:val="bullet"/>
+      <w:lvlText w:val="o"/>
+      <w:lvlJc w:val="left"/>
+      <w:pPr>
+        <w:ind w:left="3600" w:hanging="360"/>
+      </w:pPr>
+      <w:rPr>
+        <w:rFonts w:ascii="Courier New" w:hAnsi="Courier New" w:cs="Courier New" w:hint="default"/>
+      </w:rPr>
+    </w:lvl>
+    <w:lvl w:ilvl="5" w:tplc="0C0A0005" w:tentative="1">
+      <w:start w:val="1"/>
+      <w:numFmt w:val="bullet"/>
+      <w:lvlText w:val=""/>
+      <w:lvlJc w:val="left"/>
+      <w:pPr>
+        <w:ind w:left="4320" w:hanging="360"/>
+      </w:pPr>
+      <w:rPr>
+        <w:rFonts w:ascii="Wingdings" w:hAnsi="Wingdings" w:hint="default"/>
+      </w:rPr>
+    </w:lvl>
+    <w:lvl w:ilvl="6" w:tplc="0C0A0001" w:tentative="1">
+      <w:start w:val="1"/>
+      <w:numFmt w:val="bullet"/>
+      <w:lvlText w:val=""/>
+      <w:lvlJc w:val="left"/>
+      <w:pPr>
+        <w:ind w:left="5040" w:hanging="360"/>
+      </w:pPr>
+      <w:rPr>
+        <w:rFonts w:ascii="Symbol" w:hAnsi="Symbol" w:hint="default"/>
+      </w:rPr>
+    </w:lvl>
+    <w:lvl w:ilvl="7" w:tplc="0C0A0003" w:tentative="1">
+      <w:start w:val="1"/>
+      <w:numFmt w:val="bullet"/>
+      <w:lvlText w:val="o"/>
+      <w:lvlJc w:val="left"/>
+      <w:pPr>
+        <w:ind w:left="5760" w:hanging="360"/>
+      </w:pPr>
+      <w:rPr>
+        <w:rFonts w:ascii="Courier New" w:hAnsi="Courier New" w:cs="Courier New" w:hint="default"/>
+      </w:rPr>
+    </w:lvl>
+    <w:lvl w:ilvl="8" w:tplc="0C0A0005" w:tentative="1">
+      <w:start w:val="1"/>
+      <w:numFmt w:val="bullet"/>
+      <w:lvlText w:val=""/>
+      <w:lvlJc w:val="left"/>
+      <w:pPr>
+        <w:ind w:left="6480" w:hanging="360"/>
+      </w:pPr>
+      <w:rPr>
+        <w:rFonts w:ascii="Wingdings" w:hAnsi="Wingdings" w:hint="default"/>
+      </w:rPr>
+    </w:lvl>
+  </w:abstractNum>
+  <w:num w:numId="1" w16cid:durableId="1549682948">
+    <w:abstractNumId w:val="0"/>
+  </w:num>
+</w:numbering>
 </file>
 
 <file path=word/styles.xml><?xml version="1.0" encoding="utf-8"?>
@@ -617,6 +929,7 @@
   <w:style w:type="paragraph" w:default="1" w:styleId="Normal">
     <w:name w:val="Normal"/>
     <w:qFormat/>
+    <w:rsid w:val="00627609"/>
   </w:style>
   <w:style w:type="paragraph" w:styleId="Ttulo1">
     <w:name w:val="heading 1"/>

</xml_diff>